<commit_message>
create data-mining.md and write the filter method  in the Preprocessing part.
</commit_message>
<xml_diff>
--- a/研究目的.docx
+++ b/研究目的.docx
@@ -1,6 +1,6 @@
 
 <file path=word/document.xml><?xml version="1.0" encoding="utf-8"?>
-<w:document xmlns:wpc="http://schemas.microsoft.com/office/word/2010/wordprocessingCanvas" xmlns:cx="http://schemas.microsoft.com/office/drawing/2014/chartex" xmlns:cx1="http://schemas.microsoft.com/office/drawing/2015/9/8/chartex" xmlns:cx2="http://schemas.microsoft.com/office/drawing/2015/10/21/chartex" xmlns:cx3="http://schemas.microsoft.com/office/drawing/2016/5/9/chartex" xmlns:cx4="http://schemas.microsoft.com/office/drawing/2016/5/10/chartex" xmlns:cx5="http://schemas.microsoft.com/office/drawing/2016/5/11/chartex" xmlns:cx6="http://schemas.microsoft.com/office/drawing/2016/5/12/chartex" xmlns:cx7="http://schemas.microsoft.com/office/drawing/2016/5/13/chartex" xmlns:cx8="http://schemas.microsoft.com/office/drawing/2016/5/14/chartex" xmlns:mc="http://schemas.openxmlformats.org/markup-compatibility/2006" xmlns:aink="http://schemas.microsoft.com/office/drawing/2016/ink" xmlns:am3d="http://schemas.microsoft.com/office/drawing/2017/model3d" xmlns:o="urn:schemas-microsoft-com:office:office" xmlns:r="http://schemas.openxmlformats.org/officeDocument/2006/relationships" xmlns:m="http://schemas.openxmlformats.org/officeDocument/2006/math" xmlns:v="urn:schemas-microsoft-com:vml" xmlns:wp14="http://schemas.microsoft.com/office/word/2010/wordprocessingDrawing" xmlns:wp="http://schemas.openxmlformats.org/drawingml/2006/wordprocessingDrawing" xmlns:w10="urn:schemas-microsoft-com:office:word" xmlns:w="http://schemas.openxmlformats.org/wordprocessingml/2006/main" xmlns:w14="http://schemas.microsoft.com/office/word/2010/wordml" xmlns:w15="http://schemas.microsoft.com/office/word/2012/wordml" xmlns:w16cid="http://schemas.microsoft.com/office/word/2016/wordml/cid" xmlns:w16se="http://schemas.microsoft.com/office/word/2015/wordml/symex" xmlns:wpg="http://schemas.microsoft.com/office/word/2010/wordprocessingGroup" xmlns:wpi="http://schemas.microsoft.com/office/word/2010/wordprocessingInk" xmlns:wne="http://schemas.microsoft.com/office/word/2006/wordml" xmlns:wps="http://schemas.microsoft.com/office/word/2010/wordprocessingShape" mc:Ignorable="w14 w15 w16se w16cid wp14">
+<w:document xmlns:wpc="http://schemas.microsoft.com/office/word/2010/wordprocessingCanvas" xmlns:cx="http://schemas.microsoft.com/office/drawing/2014/chartex" xmlns:cx1="http://schemas.microsoft.com/office/drawing/2015/9/8/chartex" xmlns:cx2="http://schemas.microsoft.com/office/drawing/2015/10/21/chartex" xmlns:cx3="http://schemas.microsoft.com/office/drawing/2016/5/9/chartex" xmlns:cx4="http://schemas.microsoft.com/office/drawing/2016/5/10/chartex" xmlns:cx5="http://schemas.microsoft.com/office/drawing/2016/5/11/chartex" xmlns:cx6="http://schemas.microsoft.com/office/drawing/2016/5/12/chartex" xmlns:cx7="http://schemas.microsoft.com/office/drawing/2016/5/13/chartex" xmlns:cx8="http://schemas.microsoft.com/office/drawing/2016/5/14/chartex" xmlns:mc="http://schemas.openxmlformats.org/markup-compatibility/2006" xmlns:aink="http://schemas.microsoft.com/office/drawing/2016/ink" xmlns:am3d="http://schemas.microsoft.com/office/drawing/2017/model3d" xmlns:o="urn:schemas-microsoft-com:office:office" xmlns:r="http://schemas.openxmlformats.org/officeDocument/2006/relationships" xmlns:m="http://schemas.openxmlformats.org/officeDocument/2006/math" xmlns:v="urn:schemas-microsoft-com:vml" xmlns:wp14="http://schemas.microsoft.com/office/word/2010/wordprocessingDrawing" xmlns:wp="http://schemas.openxmlformats.org/drawingml/2006/wordprocessingDrawing" xmlns:w10="urn:schemas-microsoft-com:office:word" xmlns:w="http://schemas.openxmlformats.org/wordprocessingml/2006/main" xmlns:w14="http://schemas.microsoft.com/office/word/2010/wordml" xmlns:w15="http://schemas.microsoft.com/office/word/2012/wordml" xmlns:w16cex="http://schemas.microsoft.com/office/word/2018/wordml/cex" xmlns:w16cid="http://schemas.microsoft.com/office/word/2016/wordml/cid" xmlns:w16="http://schemas.microsoft.com/office/word/2018/wordml" xmlns:w16se="http://schemas.microsoft.com/office/word/2015/wordml/symex" xmlns:wpg="http://schemas.microsoft.com/office/word/2010/wordprocessingGroup" xmlns:wpi="http://schemas.microsoft.com/office/word/2010/wordprocessingInk" xmlns:wne="http://schemas.microsoft.com/office/word/2006/wordml" xmlns:wps="http://schemas.microsoft.com/office/word/2010/wordprocessingShape" mc:Ignorable="w14 w15 w16se w16cid w16 w16cex wp14">
   <w:body>
     <w:p>
       <w:pPr>
@@ -69,7 +69,7 @@
     </w:p>
     <w:p>
       <w:pPr>
-        <w:pStyle w:val="ListParagraph"/>
+        <w:pStyle w:val="a3"/>
         <w:numPr>
           <w:ilvl w:val="0"/>
           <w:numId w:val="1"/>
@@ -109,11 +109,11 @@
     </w:p>
     <w:p>
       <w:pPr>
-        <w:pStyle w:val="ListParagraph"/>
+        <w:pStyle w:val="a3"/>
         <w:spacing w:line="520" w:lineRule="exact"/>
-        <w:ind w:firstLineChars="200" w:firstLine="480"/>
-        <w:rPr>
-          <w:rFonts w:ascii="微軟正黑體" w:eastAsia="DengXian" w:hAnsi="微軟正黑體" w:hint="eastAsia"/>
+        <w:ind w:firstLineChars="200" w:firstLine="482"/>
+        <w:rPr>
+          <w:rFonts w:ascii="微軟正黑體" w:eastAsia="DengXian" w:hAnsi="微軟正黑體"/>
           <w:b/>
           <w:szCs w:val="24"/>
           <w:lang w:eastAsia="zh-CN"/>
@@ -149,11 +149,11 @@
     </w:p>
     <w:p>
       <w:pPr>
-        <w:pStyle w:val="ListParagraph"/>
+        <w:pStyle w:val="a3"/>
         <w:spacing w:line="520" w:lineRule="exact"/>
-        <w:ind w:firstLineChars="200" w:firstLine="480"/>
-        <w:rPr>
-          <w:rFonts w:ascii="微軟正黑體" w:eastAsia="DengXian" w:hAnsi="微軟正黑體" w:hint="eastAsia"/>
+        <w:ind w:firstLineChars="200" w:firstLine="482"/>
+        <w:rPr>
+          <w:rFonts w:ascii="微軟正黑體" w:eastAsia="DengXian" w:hAnsi="微軟正黑體"/>
           <w:b/>
           <w:szCs w:val="24"/>
           <w:lang w:eastAsia="zh-CN"/>
@@ -253,19 +253,8 @@
           <w:szCs w:val="24"/>
           <w:lang w:eastAsia="zh-CN"/>
         </w:rPr>
-        <w:t xml:space="preserve"> attributes, such as, </w:t>
-      </w:r>
-      <w:proofErr w:type="spellStart"/>
-      <w:r>
-        <w:rPr>
-          <w:rFonts w:ascii="微軟正黑體" w:eastAsia="DengXian" w:hAnsi="微軟正黑體"/>
-          <w:b/>
-          <w:szCs w:val="24"/>
-          <w:lang w:eastAsia="zh-CN"/>
-        </w:rPr>
-        <w:t>vola</w:t>
-      </w:r>
-      <w:proofErr w:type="spellEnd"/>
+        <w:t xml:space="preserve"> attributes, such as, vola</w:t>
+      </w:r>
       <w:r>
         <w:rPr>
           <w:rFonts w:ascii="微軟正黑體" w:eastAsia="DengXian" w:hAnsi="微軟正黑體"/>
@@ -287,9 +276,9 @@
     </w:p>
     <w:p>
       <w:pPr>
-        <w:pStyle w:val="ListParagraph"/>
+        <w:pStyle w:val="a3"/>
         <w:spacing w:line="520" w:lineRule="exact"/>
-        <w:ind w:leftChars="0" w:firstLineChars="200" w:firstLine="480"/>
+        <w:ind w:leftChars="0" w:firstLineChars="200" w:firstLine="482"/>
         <w:rPr>
           <w:rFonts w:ascii="微軟正黑體" w:eastAsia="DengXian" w:hAnsi="微軟正黑體"/>
           <w:b/>
@@ -338,22 +327,20 @@
     </w:p>
     <w:p>
       <w:pPr>
-        <w:pStyle w:val="ListParagraph"/>
+        <w:pStyle w:val="a3"/>
         <w:spacing w:line="520" w:lineRule="exact"/>
-        <w:ind w:leftChars="0" w:firstLineChars="200" w:firstLine="480"/>
-        <w:rPr>
-          <w:rFonts w:ascii="微軟正黑體" w:eastAsia="DengXian" w:hAnsi="微軟正黑體" w:hint="eastAsia"/>
+        <w:ind w:leftChars="0" w:firstLineChars="200" w:firstLine="482"/>
+        <w:rPr>
+          <w:rFonts w:ascii="微軟正黑體" w:eastAsia="DengXian" w:hAnsi="微軟正黑體"/>
           <w:b/>
           <w:szCs w:val="24"/>
           <w:lang w:eastAsia="zh-CN"/>
         </w:rPr>
       </w:pPr>
-      <w:bookmarkStart w:id="0" w:name="_GoBack"/>
-      <w:bookmarkEnd w:id="0"/>
     </w:p>
     <w:p>
       <w:pPr>
-        <w:pStyle w:val="ListParagraph"/>
+        <w:pStyle w:val="a3"/>
         <w:numPr>
           <w:ilvl w:val="0"/>
           <w:numId w:val="1"/>
@@ -427,82 +414,189 @@
     </w:p>
     <w:p>
       <w:pPr>
-        <w:pStyle w:val="ListParagraph"/>
-        <w:spacing w:line="520" w:lineRule="exact"/>
-        <w:ind w:leftChars="0"/>
-        <w:rPr>
-          <w:rFonts w:ascii="DengXian" w:hAnsi="DengXian"/>
-        </w:rPr>
-      </w:pPr>
-      <w:r>
-        <w:rPr>
-          <w:rFonts w:ascii="微軟正黑體" w:eastAsia="微軟正黑體" w:hAnsi="微軟正黑體" w:hint="eastAsia"/>
-        </w:rPr>
-        <w:t>因為是從網站上直接抓下來知名的d</w:t>
-      </w:r>
-      <w:r>
-        <w:rPr>
-          <w:rFonts w:ascii="微軟正黑體" w:eastAsia="微軟正黑體" w:hAnsi="微軟正黑體"/>
-        </w:rPr>
-        <w:t>ataset</w:t>
-      </w:r>
-      <w:r>
-        <w:rPr>
-          <w:rFonts w:ascii="微軟正黑體" w:eastAsia="微軟正黑體" w:hAnsi="微軟正黑體" w:hint="eastAsia"/>
-        </w:rPr>
-        <w:t>，檢查過後並沒有任何</w:t>
-      </w:r>
-      <w:r>
-        <w:rPr>
-          <w:rFonts w:ascii="微軟正黑體" w:eastAsia="微軟正黑體" w:hAnsi="微軟正黑體"/>
-          <w:u w:val="single"/>
-        </w:rPr>
-        <w:t>D</w:t>
-      </w:r>
-      <w:r>
-        <w:rPr>
-          <w:rFonts w:ascii="微軟正黑體" w:eastAsia="微軟正黑體" w:hAnsi="微軟正黑體"/>
-          <w:u w:val="single"/>
-        </w:rPr>
-        <w:t>ata</w:t>
-      </w:r>
-      <w:r>
-        <w:rPr>
-          <w:rFonts w:ascii="微軟正黑體" w:eastAsia="微軟正黑體" w:hAnsi="微軟正黑體"/>
-          <w:u w:val="single"/>
-        </w:rPr>
-        <w:t xml:space="preserve"> </w:t>
-      </w:r>
-      <w:r>
-        <w:rPr>
-          <w:rFonts w:ascii="微軟正黑體" w:eastAsia="微軟正黑體" w:hAnsi="微軟正黑體"/>
-          <w:u w:val="single"/>
-        </w:rPr>
-        <w:t>M</w:t>
-      </w:r>
-      <w:r>
-        <w:rPr>
-          <w:rFonts w:ascii="微軟正黑體" w:eastAsia="微軟正黑體" w:hAnsi="微軟正黑體"/>
-          <w:u w:val="single"/>
-        </w:rPr>
-        <w:t>issing</w:t>
-      </w:r>
-      <w:r>
-        <w:rPr>
-          <w:rFonts w:ascii="微軟正黑體" w:eastAsia="微軟正黑體" w:hAnsi="微軟正黑體" w:hint="eastAsia"/>
-        </w:rPr>
-        <w:t>的情況</w:t>
-      </w:r>
-      <w:r>
-        <w:rPr>
-          <w:rFonts w:ascii="DengXian" w:eastAsia="DengXian" w:hAnsi="DengXian" w:hint="eastAsia"/>
-        </w:rPr>
-        <w:t>。</w:t>
+        <w:ind w:firstLine="360"/>
+        <w:rPr>
+          <w:rFonts w:eastAsia="DengXian"/>
+          <w:lang w:eastAsia="zh-CN"/>
+        </w:rPr>
+      </w:pPr>
+      <w:r>
+        <w:rPr>
+          <w:rFonts w:eastAsia="微軟正黑體"/>
+        </w:rPr>
+        <w:t xml:space="preserve">Because we grab </w:t>
+      </w:r>
+      <w:r>
+        <w:rPr>
+          <w:rFonts w:eastAsia="微軟正黑體"/>
+        </w:rPr>
+        <w:t xml:space="preserve">the famous </w:t>
+      </w:r>
+      <w:r>
+        <w:rPr>
+          <w:rFonts w:eastAsia="微軟正黑體"/>
+        </w:rPr>
+        <w:t>data set from UCI website</w:t>
+      </w:r>
+      <w:r>
+        <w:rPr>
+          <w:rFonts w:eastAsia="微軟正黑體" w:hint="eastAsia"/>
+        </w:rPr>
+        <w:t>，</w:t>
+      </w:r>
+      <w:r>
+        <w:rPr>
+          <w:rFonts w:eastAsia="微軟正黑體" w:hint="eastAsia"/>
+        </w:rPr>
+        <w:t>a</w:t>
+      </w:r>
+      <w:r>
+        <w:rPr>
+          <w:rFonts w:eastAsia="微軟正黑體"/>
+        </w:rPr>
+        <w:t xml:space="preserve">nd </w:t>
+      </w:r>
+      <w:r>
+        <w:rPr>
+          <w:lang w:eastAsia="zh-CN"/>
+        </w:rPr>
+        <w:t>we don</w:t>
+      </w:r>
+      <w:proofErr w:type="gramStart"/>
+      <w:r>
+        <w:rPr>
+          <w:lang w:eastAsia="zh-CN"/>
+        </w:rPr>
+        <w:t>’</w:t>
+      </w:r>
+      <w:proofErr w:type="gramEnd"/>
+      <w:r>
+        <w:rPr>
+          <w:lang w:eastAsia="zh-CN"/>
+        </w:rPr>
+        <w:t>t find any missing data in this dataset after checking.</w:t>
       </w:r>
     </w:p>
     <w:p>
-      <w:pPr>
-        <w:pStyle w:val="ListParagraph"/>
+      <w:r>
+        <w:t>The following method is the Data Preprocess method we try in this dataset</w:t>
+      </w:r>
+    </w:p>
+    <w:p>
+      <w:pPr>
+        <w:pStyle w:val="a3"/>
+        <w:numPr>
+          <w:ilvl w:val="0"/>
+          <w:numId w:val="6"/>
+        </w:numPr>
+        <w:ind w:leftChars="0"/>
+      </w:pPr>
+      <w:r>
+        <w:t>remove</w:t>
+      </w:r>
+      <w:r>
+        <w:t xml:space="preserve"> outliers</w:t>
+      </w:r>
+    </w:p>
+    <w:p>
+      <w:pPr>
+        <w:pStyle w:val="a3"/>
+        <w:numPr>
+          <w:ilvl w:val="0"/>
+          <w:numId w:val="6"/>
+        </w:numPr>
+        <w:ind w:leftChars="0"/>
+      </w:pPr>
+      <w:r>
+        <w:rPr>
+          <w:rFonts w:hint="eastAsia"/>
+        </w:rPr>
+        <w:t>d</w:t>
+      </w:r>
+      <w:r>
+        <w:t>iscretization</w:t>
+      </w:r>
+    </w:p>
+    <w:p>
+      <w:pPr>
+        <w:pStyle w:val="a3"/>
+        <w:numPr>
+          <w:ilvl w:val="0"/>
+          <w:numId w:val="6"/>
+        </w:numPr>
+        <w:ind w:leftChars="0"/>
+      </w:pPr>
+      <w:r>
+        <w:rPr>
+          <w:rFonts w:hint="eastAsia"/>
+        </w:rPr>
+        <w:t>d</w:t>
+      </w:r>
+      <w:r>
+        <w:t>elete attribute</w:t>
+      </w:r>
+    </w:p>
+    <w:p>
+      <w:r>
+        <w:t xml:space="preserve">In Random Forest, </w:t>
+      </w:r>
+      <w:r>
+        <w:t>we try</w:t>
+      </w:r>
+      <w:r>
+        <w:t xml:space="preserve"> all</w:t>
+      </w:r>
+      <w:r>
+        <w:t xml:space="preserve"> </w:t>
+      </w:r>
+      <w:proofErr w:type="gramStart"/>
+      <w:r>
+        <w:t>these method</w:t>
+      </w:r>
+      <w:proofErr w:type="gramEnd"/>
+      <w:r>
+        <w:t xml:space="preserve">, the result </w:t>
+      </w:r>
+      <w:r>
+        <w:t>isn’t always turn to positive way.</w:t>
+      </w:r>
+      <w:r>
+        <w:rPr>
+          <w:rFonts w:hint="eastAsia"/>
+        </w:rPr>
+        <w:t xml:space="preserve"> </w:t>
+      </w:r>
+      <w:r>
+        <w:t>Among these method “remove outliers” is the best method that can improve our accuracy. And other two method are always turn into lower accuracy.</w:t>
+      </w:r>
+    </w:p>
+    <w:p>
+      <w:r>
+        <w:t>In Multilayer, remove outliers and delete attribute can improve our accuracy, but discretization can’t.</w:t>
+      </w:r>
+    </w:p>
+    <w:p>
+      <w:pPr>
+        <w:rPr>
+          <w:rFonts w:hint="eastAsia"/>
+        </w:rPr>
+      </w:pPr>
+      <w:r>
+        <w:rPr>
+          <w:rFonts w:hint="eastAsia"/>
+        </w:rPr>
+        <w:t>I</w:t>
+      </w:r>
+      <w:r>
+        <w:t xml:space="preserve">n K-nearest, </w:t>
+      </w:r>
+      <w:r>
+        <w:t>remove outliers and delete attribute can improve our accuracy, but discretization can’t.</w:t>
+      </w:r>
+    </w:p>
+    <w:p>
+      <w:pPr>
+        <w:pStyle w:val="a3"/>
         <w:numPr>
           <w:ilvl w:val="0"/>
           <w:numId w:val="1"/>
@@ -552,7 +646,18 @@
     </w:p>
     <w:p>
       <w:pPr>
-        <w:pStyle w:val="ListParagraph"/>
+        <w:spacing w:line="520" w:lineRule="exact"/>
+        <w:rPr>
+          <w:rFonts w:ascii="微軟正黑體" w:hAnsi="微軟正黑體"/>
+          <w:b/>
+          <w:sz w:val="28"/>
+          <w:szCs w:val="28"/>
+        </w:rPr>
+      </w:pPr>
+    </w:p>
+    <w:p>
+      <w:pPr>
+        <w:pStyle w:val="a3"/>
         <w:numPr>
           <w:ilvl w:val="0"/>
           <w:numId w:val="1"/>
@@ -592,7 +697,7 @@
     </w:p>
     <w:p>
       <w:pPr>
-        <w:pStyle w:val="ListParagraph"/>
+        <w:pStyle w:val="a3"/>
         <w:numPr>
           <w:ilvl w:val="0"/>
           <w:numId w:val="1"/>
@@ -600,7 +705,7 @@
         <w:spacing w:line="520" w:lineRule="exact"/>
         <w:ind w:leftChars="0"/>
         <w:rPr>
-          <w:rFonts w:ascii="微軟正黑體" w:eastAsia="DengXian" w:hAnsi="微軟正黑體"/>
+          <w:rFonts w:ascii="微軟正黑體" w:eastAsia="DengXian" w:hAnsi="微軟正黑體" w:hint="eastAsia"/>
           <w:b/>
           <w:sz w:val="28"/>
           <w:szCs w:val="28"/>
@@ -643,90 +748,99 @@
         <w:spacing w:line="520" w:lineRule="exact"/>
         <w:rPr>
           <w:rFonts w:ascii="微軟正黑體" w:eastAsia="微軟正黑體" w:hAnsi="微軟正黑體"/>
-        </w:rPr>
-      </w:pPr>
+          <w:b/>
+        </w:rPr>
+      </w:pPr>
+      <w:proofErr w:type="gramStart"/>
+      <w:r>
+        <w:rPr>
+          <w:rFonts w:ascii="微軟正黑體" w:eastAsia="DengXian" w:hAnsi="微軟正黑體" w:hint="eastAsia"/>
+          <w:b/>
+          <w:lang w:eastAsia="zh-CN"/>
+        </w:rPr>
+        <w:t>R</w:t>
+      </w:r>
+      <w:r>
+        <w:rPr>
+          <w:rFonts w:ascii="微軟正黑體" w:eastAsia="DengXian" w:hAnsi="微軟正黑體"/>
+          <w:b/>
+          <w:lang w:eastAsia="zh-CN"/>
+        </w:rPr>
+        <w:t>eference :</w:t>
+      </w:r>
+      <w:proofErr w:type="gramEnd"/>
+      <w:r>
+        <w:rPr>
+          <w:rFonts w:ascii="微軟正黑體" w:hAnsi="微軟正黑體" w:hint="eastAsia"/>
+          <w:b/>
+          <w:noProof/>
+          <w:sz w:val="28"/>
+          <w:szCs w:val="28"/>
+        </w:rPr>
+        <w:t xml:space="preserve"> </w:t>
+      </w:r>
     </w:p>
     <w:p>
       <w:pPr>
         <w:spacing w:line="520" w:lineRule="exact"/>
+        <w:ind w:left="480"/>
         <w:rPr>
           <w:rFonts w:ascii="微軟正黑體" w:eastAsia="微軟正黑體" w:hAnsi="微軟正黑體"/>
-          <w:b/>
-        </w:rPr>
-      </w:pPr>
-      <w:proofErr w:type="gramStart"/>
-      <w:r>
-        <w:rPr>
-          <w:rFonts w:ascii="微軟正黑體" w:eastAsia="DengXian" w:hAnsi="微軟正黑體" w:hint="eastAsia"/>
-          <w:b/>
-          <w:lang w:eastAsia="zh-CN"/>
-        </w:rPr>
-        <w:t>R</w:t>
-      </w:r>
-      <w:r>
-        <w:rPr>
-          <w:rFonts w:ascii="微軟正黑體" w:eastAsia="DengXian" w:hAnsi="微軟正黑體"/>
-          <w:b/>
-          <w:lang w:eastAsia="zh-CN"/>
-        </w:rPr>
-        <w:t>eference :</w:t>
-      </w:r>
-      <w:proofErr w:type="gramEnd"/>
+        </w:rPr>
+      </w:pPr>
+      <w:r>
+        <w:rPr>
+          <w:rFonts w:ascii="微軟正黑體" w:eastAsia="微軟正黑體" w:hAnsi="微軟正黑體" w:hint="eastAsia"/>
+        </w:rPr>
+        <w:t>資料是由</w:t>
+      </w:r>
+      <w:r>
+        <w:rPr>
+          <w:rFonts w:ascii="微軟正黑體" w:eastAsia="微軟正黑體" w:hAnsi="微軟正黑體"/>
+        </w:rPr>
+        <w:t xml:space="preserve">Paulo Cortez (Univ. Minho), Antonio </w:t>
+      </w:r>
+      <w:proofErr w:type="spellStart"/>
+      <w:r>
+        <w:rPr>
+          <w:rFonts w:ascii="微軟正黑體" w:eastAsia="微軟正黑體" w:hAnsi="微軟正黑體"/>
+        </w:rPr>
+        <w:t>Cerdeira</w:t>
+      </w:r>
+      <w:proofErr w:type="spellEnd"/>
+      <w:r>
+        <w:rPr>
+          <w:rFonts w:ascii="微軟正黑體" w:eastAsia="微軟正黑體" w:hAnsi="微軟正黑體"/>
+        </w:rPr>
+        <w:t xml:space="preserve">, Fernando Almeida, </w:t>
+      </w:r>
+      <w:proofErr w:type="spellStart"/>
+      <w:r>
+        <w:rPr>
+          <w:rFonts w:ascii="微軟正黑體" w:eastAsia="微軟正黑體" w:hAnsi="微軟正黑體"/>
+        </w:rPr>
+        <w:t>Telmo</w:t>
+      </w:r>
+      <w:proofErr w:type="spellEnd"/>
+      <w:r>
+        <w:rPr>
+          <w:rFonts w:ascii="微軟正黑體" w:eastAsia="微軟正黑體" w:hAnsi="微軟正黑體"/>
+        </w:rPr>
+        <w:t xml:space="preserve"> Matos and Jose Reis (CVRVV) @ 2009</w:t>
+      </w:r>
+      <w:r>
+        <w:rPr>
+          <w:rFonts w:ascii="微軟正黑體" w:eastAsia="微軟正黑體" w:hAnsi="微軟正黑體" w:hint="eastAsia"/>
+        </w:rPr>
+        <w:t>提供</w:t>
+      </w:r>
     </w:p>
     <w:p>
       <w:pPr>
-        <w:spacing w:line="520" w:lineRule="exact"/>
-        <w:ind w:left="480"/>
         <w:rPr>
           <w:rFonts w:ascii="微軟正黑體" w:eastAsia="微軟正黑體" w:hAnsi="微軟正黑體"/>
         </w:rPr>
       </w:pPr>
-      <w:r>
-        <w:rPr>
-          <w:rFonts w:ascii="微軟正黑體" w:eastAsia="微軟正黑體" w:hAnsi="微軟正黑體" w:hint="eastAsia"/>
-        </w:rPr>
-        <w:t>資料是由</w:t>
-      </w:r>
-      <w:r>
-        <w:rPr>
-          <w:rFonts w:ascii="微軟正黑體" w:eastAsia="微軟正黑體" w:hAnsi="微軟正黑體"/>
-        </w:rPr>
-        <w:t xml:space="preserve">Paulo Cortez (Univ. Minho), Antonio </w:t>
-      </w:r>
-      <w:proofErr w:type="spellStart"/>
-      <w:r>
-        <w:rPr>
-          <w:rFonts w:ascii="微軟正黑體" w:eastAsia="微軟正黑體" w:hAnsi="微軟正黑體"/>
-        </w:rPr>
-        <w:t>Cerdeira</w:t>
-      </w:r>
-      <w:proofErr w:type="spellEnd"/>
-      <w:r>
-        <w:rPr>
-          <w:rFonts w:ascii="微軟正黑體" w:eastAsia="微軟正黑體" w:hAnsi="微軟正黑體"/>
-        </w:rPr>
-        <w:t xml:space="preserve">, Fernando Almeida, </w:t>
-      </w:r>
-      <w:proofErr w:type="spellStart"/>
-      <w:r>
-        <w:rPr>
-          <w:rFonts w:ascii="微軟正黑體" w:eastAsia="微軟正黑體" w:hAnsi="微軟正黑體"/>
-        </w:rPr>
-        <w:t>Telmo</w:t>
-      </w:r>
-      <w:proofErr w:type="spellEnd"/>
-      <w:r>
-        <w:rPr>
-          <w:rFonts w:ascii="微軟正黑體" w:eastAsia="微軟正黑體" w:hAnsi="微軟正黑體"/>
-        </w:rPr>
-        <w:t xml:space="preserve"> Matos and Jose Reis (CVRVV) @ 2009</w:t>
-      </w:r>
-      <w:r>
-        <w:rPr>
-          <w:rFonts w:ascii="微軟正黑體" w:eastAsia="微軟正黑體" w:hAnsi="微軟正黑體" w:hint="eastAsia"/>
-        </w:rPr>
-        <w:t>提供</w:t>
-      </w:r>
     </w:p>
     <w:p>
       <w:pPr>
@@ -734,23 +848,15 @@
           <w:rFonts w:ascii="微軟正黑體" w:eastAsia="微軟正黑體" w:hAnsi="微軟正黑體"/>
         </w:rPr>
       </w:pPr>
-    </w:p>
-    <w:p>
-      <w:pPr>
-        <w:rPr>
-          <w:rFonts w:ascii="微軟正黑體" w:eastAsia="微軟正黑體" w:hAnsi="微軟正黑體"/>
-        </w:rPr>
-      </w:pPr>
       <w:r>
         <w:rPr>
           <w:rFonts w:ascii="微軟正黑體" w:eastAsia="微軟正黑體" w:hAnsi="微軟正黑體"/>
           <w:noProof/>
         </w:rPr>
-        <w:lastRenderedPageBreak/>
         <w:drawing>
-          <wp:inline distT="0" distB="0" distL="0" distR="0" wp14:anchorId="476BB88A" wp14:editId="3963E7F8">
-            <wp:extent cx="5276850" cy="3028950"/>
-            <wp:effectExtent l="0" t="0" r="0" b="0"/>
+          <wp:inline distT="0" distB="0" distL="0" distR="0" wp14:anchorId="08FFB2A3" wp14:editId="5474DBEC">
+            <wp:extent cx="4038600" cy="2318186"/>
+            <wp:effectExtent l="0" t="0" r="0" b="6350"/>
             <wp:docPr id="1" name="圖片 1"/>
             <wp:cNvGraphicFramePr>
               <a:graphicFrameLocks xmlns:a="http://schemas.openxmlformats.org/drawingml/2006/main" noChangeAspect="1"/>
@@ -780,7 +886,7 @@
                   <pic:spPr bwMode="auto">
                     <a:xfrm>
                       <a:off x="0" y="0"/>
-                      <a:ext cx="5276850" cy="3028950"/>
+                      <a:ext cx="4053810" cy="2326917"/>
                     </a:xfrm>
                     <a:prstGeom prst="rect">
                       <a:avLst/>
@@ -862,8 +968,347 @@
 </file>
 
 <file path=word/numbering.xml><?xml version="1.0" encoding="utf-8"?>
-<w:numbering xmlns:wpc="http://schemas.microsoft.com/office/word/2010/wordprocessingCanvas" xmlns:cx="http://schemas.microsoft.com/office/drawing/2014/chartex" xmlns:cx1="http://schemas.microsoft.com/office/drawing/2015/9/8/chartex" xmlns:cx2="http://schemas.microsoft.com/office/drawing/2015/10/21/chartex" xmlns:cx3="http://schemas.microsoft.com/office/drawing/2016/5/9/chartex" xmlns:cx4="http://schemas.microsoft.com/office/drawing/2016/5/10/chartex" xmlns:cx5="http://schemas.microsoft.com/office/drawing/2016/5/11/chartex" xmlns:cx6="http://schemas.microsoft.com/office/drawing/2016/5/12/chartex" xmlns:cx7="http://schemas.microsoft.com/office/drawing/2016/5/13/chartex" xmlns:cx8="http://schemas.microsoft.com/office/drawing/2016/5/14/chartex" xmlns:mc="http://schemas.openxmlformats.org/markup-compatibility/2006" xmlns:aink="http://schemas.microsoft.com/office/drawing/2016/ink" xmlns:am3d="http://schemas.microsoft.com/office/drawing/2017/model3d" xmlns:o="urn:schemas-microsoft-com:office:office" xmlns:r="http://schemas.openxmlformats.org/officeDocument/2006/relationships" xmlns:m="http://schemas.openxmlformats.org/officeDocument/2006/math" xmlns:v="urn:schemas-microsoft-com:vml" xmlns:wp14="http://schemas.microsoft.com/office/word/2010/wordprocessingDrawing" xmlns:wp="http://schemas.openxmlformats.org/drawingml/2006/wordprocessingDrawing" xmlns:w10="urn:schemas-microsoft-com:office:word" xmlns:w="http://schemas.openxmlformats.org/wordprocessingml/2006/main" xmlns:w14="http://schemas.microsoft.com/office/word/2010/wordml" xmlns:w15="http://schemas.microsoft.com/office/word/2012/wordml" xmlns:w16cid="http://schemas.microsoft.com/office/word/2016/wordml/cid" xmlns:w16se="http://schemas.microsoft.com/office/word/2015/wordml/symex" xmlns:wpg="http://schemas.microsoft.com/office/word/2010/wordprocessingGroup" xmlns:wpi="http://schemas.microsoft.com/office/word/2010/wordprocessingInk" xmlns:wne="http://schemas.microsoft.com/office/word/2006/wordml" xmlns:wps="http://schemas.microsoft.com/office/word/2010/wordprocessingShape" mc:Ignorable="w14 w15 w16se w16cid wp14">
+<w:numbering xmlns:wpc="http://schemas.microsoft.com/office/word/2010/wordprocessingCanvas" xmlns:cx="http://schemas.microsoft.com/office/drawing/2014/chartex" xmlns:cx1="http://schemas.microsoft.com/office/drawing/2015/9/8/chartex" xmlns:cx2="http://schemas.microsoft.com/office/drawing/2015/10/21/chartex" xmlns:cx3="http://schemas.microsoft.com/office/drawing/2016/5/9/chartex" xmlns:cx4="http://schemas.microsoft.com/office/drawing/2016/5/10/chartex" xmlns:cx5="http://schemas.microsoft.com/office/drawing/2016/5/11/chartex" xmlns:cx6="http://schemas.microsoft.com/office/drawing/2016/5/12/chartex" xmlns:cx7="http://schemas.microsoft.com/office/drawing/2016/5/13/chartex" xmlns:cx8="http://schemas.microsoft.com/office/drawing/2016/5/14/chartex" xmlns:mc="http://schemas.openxmlformats.org/markup-compatibility/2006" xmlns:aink="http://schemas.microsoft.com/office/drawing/2016/ink" xmlns:am3d="http://schemas.microsoft.com/office/drawing/2017/model3d" xmlns:o="urn:schemas-microsoft-com:office:office" xmlns:r="http://schemas.openxmlformats.org/officeDocument/2006/relationships" xmlns:m="http://schemas.openxmlformats.org/officeDocument/2006/math" xmlns:v="urn:schemas-microsoft-com:vml" xmlns:wp14="http://schemas.microsoft.com/office/word/2010/wordprocessingDrawing" xmlns:wp="http://schemas.openxmlformats.org/drawingml/2006/wordprocessingDrawing" xmlns:w10="urn:schemas-microsoft-com:office:word" xmlns:w="http://schemas.openxmlformats.org/wordprocessingml/2006/main" xmlns:w14="http://schemas.microsoft.com/office/word/2010/wordml" xmlns:w15="http://schemas.microsoft.com/office/word/2012/wordml" xmlns:w16cex="http://schemas.microsoft.com/office/word/2018/wordml/cex" xmlns:w16cid="http://schemas.microsoft.com/office/word/2016/wordml/cid" xmlns:w16="http://schemas.microsoft.com/office/word/2018/wordml" xmlns:w16se="http://schemas.microsoft.com/office/word/2015/wordml/symex" xmlns:wpg="http://schemas.microsoft.com/office/word/2010/wordprocessingGroup" xmlns:wpi="http://schemas.microsoft.com/office/word/2010/wordprocessingInk" xmlns:wne="http://schemas.microsoft.com/office/word/2006/wordml" xmlns:wps="http://schemas.microsoft.com/office/word/2010/wordprocessingShape" mc:Ignorable="w14 w15 w16se w16cid w16 w16cex wp14">
   <w:abstractNum w:abstractNumId="0" w15:restartNumberingAfterBreak="0">
+    <w:nsid w:val="19F0519B"/>
+    <w:multiLevelType w:val="hybridMultilevel"/>
+    <w:tmpl w:val="B7CEF512"/>
+    <w:lvl w:ilvl="0" w:tplc="04090001">
+      <w:start w:val="1"/>
+      <w:numFmt w:val="bullet"/>
+      <w:lvlText w:val=""/>
+      <w:lvlJc w:val="left"/>
+      <w:pPr>
+        <w:ind w:left="480" w:hanging="480"/>
+      </w:pPr>
+      <w:rPr>
+        <w:rFonts w:ascii="Wingdings" w:hAnsi="Wingdings" w:hint="default"/>
+      </w:rPr>
+    </w:lvl>
+    <w:lvl w:ilvl="1" w:tplc="04090003" w:tentative="1">
+      <w:start w:val="1"/>
+      <w:numFmt w:val="bullet"/>
+      <w:lvlText w:val=""/>
+      <w:lvlJc w:val="left"/>
+      <w:pPr>
+        <w:ind w:left="960" w:hanging="480"/>
+      </w:pPr>
+      <w:rPr>
+        <w:rFonts w:ascii="Wingdings" w:hAnsi="Wingdings" w:hint="default"/>
+      </w:rPr>
+    </w:lvl>
+    <w:lvl w:ilvl="2" w:tplc="04090005" w:tentative="1">
+      <w:start w:val="1"/>
+      <w:numFmt w:val="bullet"/>
+      <w:lvlText w:val=""/>
+      <w:lvlJc w:val="left"/>
+      <w:pPr>
+        <w:ind w:left="1440" w:hanging="480"/>
+      </w:pPr>
+      <w:rPr>
+        <w:rFonts w:ascii="Wingdings" w:hAnsi="Wingdings" w:hint="default"/>
+      </w:rPr>
+    </w:lvl>
+    <w:lvl w:ilvl="3" w:tplc="04090001" w:tentative="1">
+      <w:start w:val="1"/>
+      <w:numFmt w:val="bullet"/>
+      <w:lvlText w:val=""/>
+      <w:lvlJc w:val="left"/>
+      <w:pPr>
+        <w:ind w:left="1920" w:hanging="480"/>
+      </w:pPr>
+      <w:rPr>
+        <w:rFonts w:ascii="Wingdings" w:hAnsi="Wingdings" w:hint="default"/>
+      </w:rPr>
+    </w:lvl>
+    <w:lvl w:ilvl="4" w:tplc="04090003" w:tentative="1">
+      <w:start w:val="1"/>
+      <w:numFmt w:val="bullet"/>
+      <w:lvlText w:val=""/>
+      <w:lvlJc w:val="left"/>
+      <w:pPr>
+        <w:ind w:left="2400" w:hanging="480"/>
+      </w:pPr>
+      <w:rPr>
+        <w:rFonts w:ascii="Wingdings" w:hAnsi="Wingdings" w:hint="default"/>
+      </w:rPr>
+    </w:lvl>
+    <w:lvl w:ilvl="5" w:tplc="04090005" w:tentative="1">
+      <w:start w:val="1"/>
+      <w:numFmt w:val="bullet"/>
+      <w:lvlText w:val=""/>
+      <w:lvlJc w:val="left"/>
+      <w:pPr>
+        <w:ind w:left="2880" w:hanging="480"/>
+      </w:pPr>
+      <w:rPr>
+        <w:rFonts w:ascii="Wingdings" w:hAnsi="Wingdings" w:hint="default"/>
+      </w:rPr>
+    </w:lvl>
+    <w:lvl w:ilvl="6" w:tplc="04090001" w:tentative="1">
+      <w:start w:val="1"/>
+      <w:numFmt w:val="bullet"/>
+      <w:lvlText w:val=""/>
+      <w:lvlJc w:val="left"/>
+      <w:pPr>
+        <w:ind w:left="3360" w:hanging="480"/>
+      </w:pPr>
+      <w:rPr>
+        <w:rFonts w:ascii="Wingdings" w:hAnsi="Wingdings" w:hint="default"/>
+      </w:rPr>
+    </w:lvl>
+    <w:lvl w:ilvl="7" w:tplc="04090003" w:tentative="1">
+      <w:start w:val="1"/>
+      <w:numFmt w:val="bullet"/>
+      <w:lvlText w:val=""/>
+      <w:lvlJc w:val="left"/>
+      <w:pPr>
+        <w:ind w:left="3840" w:hanging="480"/>
+      </w:pPr>
+      <w:rPr>
+        <w:rFonts w:ascii="Wingdings" w:hAnsi="Wingdings" w:hint="default"/>
+      </w:rPr>
+    </w:lvl>
+    <w:lvl w:ilvl="8" w:tplc="04090005" w:tentative="1">
+      <w:start w:val="1"/>
+      <w:numFmt w:val="bullet"/>
+      <w:lvlText w:val=""/>
+      <w:lvlJc w:val="left"/>
+      <w:pPr>
+        <w:ind w:left="4320" w:hanging="480"/>
+      </w:pPr>
+      <w:rPr>
+        <w:rFonts w:ascii="Wingdings" w:hAnsi="Wingdings" w:hint="default"/>
+      </w:rPr>
+    </w:lvl>
+  </w:abstractNum>
+  <w:abstractNum w:abstractNumId="1" w15:restartNumberingAfterBreak="0">
+    <w:nsid w:val="224E52A1"/>
+    <w:multiLevelType w:val="hybridMultilevel"/>
+    <w:tmpl w:val="4EAEC4D8"/>
+    <w:lvl w:ilvl="0" w:tplc="04090001">
+      <w:start w:val="1"/>
+      <w:numFmt w:val="bullet"/>
+      <w:lvlText w:val=""/>
+      <w:lvlJc w:val="left"/>
+      <w:pPr>
+        <w:ind w:left="480" w:hanging="480"/>
+      </w:pPr>
+      <w:rPr>
+        <w:rFonts w:ascii="Wingdings" w:hAnsi="Wingdings" w:hint="default"/>
+      </w:rPr>
+    </w:lvl>
+    <w:lvl w:ilvl="1" w:tplc="04090003" w:tentative="1">
+      <w:start w:val="1"/>
+      <w:numFmt w:val="bullet"/>
+      <w:lvlText w:val=""/>
+      <w:lvlJc w:val="left"/>
+      <w:pPr>
+        <w:ind w:left="960" w:hanging="480"/>
+      </w:pPr>
+      <w:rPr>
+        <w:rFonts w:ascii="Wingdings" w:hAnsi="Wingdings" w:hint="default"/>
+      </w:rPr>
+    </w:lvl>
+    <w:lvl w:ilvl="2" w:tplc="04090005" w:tentative="1">
+      <w:start w:val="1"/>
+      <w:numFmt w:val="bullet"/>
+      <w:lvlText w:val=""/>
+      <w:lvlJc w:val="left"/>
+      <w:pPr>
+        <w:ind w:left="1440" w:hanging="480"/>
+      </w:pPr>
+      <w:rPr>
+        <w:rFonts w:ascii="Wingdings" w:hAnsi="Wingdings" w:hint="default"/>
+      </w:rPr>
+    </w:lvl>
+    <w:lvl w:ilvl="3" w:tplc="04090001" w:tentative="1">
+      <w:start w:val="1"/>
+      <w:numFmt w:val="bullet"/>
+      <w:lvlText w:val=""/>
+      <w:lvlJc w:val="left"/>
+      <w:pPr>
+        <w:ind w:left="1920" w:hanging="480"/>
+      </w:pPr>
+      <w:rPr>
+        <w:rFonts w:ascii="Wingdings" w:hAnsi="Wingdings" w:hint="default"/>
+      </w:rPr>
+    </w:lvl>
+    <w:lvl w:ilvl="4" w:tplc="04090003" w:tentative="1">
+      <w:start w:val="1"/>
+      <w:numFmt w:val="bullet"/>
+      <w:lvlText w:val=""/>
+      <w:lvlJc w:val="left"/>
+      <w:pPr>
+        <w:ind w:left="2400" w:hanging="480"/>
+      </w:pPr>
+      <w:rPr>
+        <w:rFonts w:ascii="Wingdings" w:hAnsi="Wingdings" w:hint="default"/>
+      </w:rPr>
+    </w:lvl>
+    <w:lvl w:ilvl="5" w:tplc="04090005" w:tentative="1">
+      <w:start w:val="1"/>
+      <w:numFmt w:val="bullet"/>
+      <w:lvlText w:val=""/>
+      <w:lvlJc w:val="left"/>
+      <w:pPr>
+        <w:ind w:left="2880" w:hanging="480"/>
+      </w:pPr>
+      <w:rPr>
+        <w:rFonts w:ascii="Wingdings" w:hAnsi="Wingdings" w:hint="default"/>
+      </w:rPr>
+    </w:lvl>
+    <w:lvl w:ilvl="6" w:tplc="04090001" w:tentative="1">
+      <w:start w:val="1"/>
+      <w:numFmt w:val="bullet"/>
+      <w:lvlText w:val=""/>
+      <w:lvlJc w:val="left"/>
+      <w:pPr>
+        <w:ind w:left="3360" w:hanging="480"/>
+      </w:pPr>
+      <w:rPr>
+        <w:rFonts w:ascii="Wingdings" w:hAnsi="Wingdings" w:hint="default"/>
+      </w:rPr>
+    </w:lvl>
+    <w:lvl w:ilvl="7" w:tplc="04090003" w:tentative="1">
+      <w:start w:val="1"/>
+      <w:numFmt w:val="bullet"/>
+      <w:lvlText w:val=""/>
+      <w:lvlJc w:val="left"/>
+      <w:pPr>
+        <w:ind w:left="3840" w:hanging="480"/>
+      </w:pPr>
+      <w:rPr>
+        <w:rFonts w:ascii="Wingdings" w:hAnsi="Wingdings" w:hint="default"/>
+      </w:rPr>
+    </w:lvl>
+    <w:lvl w:ilvl="8" w:tplc="04090005" w:tentative="1">
+      <w:start w:val="1"/>
+      <w:numFmt w:val="bullet"/>
+      <w:lvlText w:val=""/>
+      <w:lvlJc w:val="left"/>
+      <w:pPr>
+        <w:ind w:left="4320" w:hanging="480"/>
+      </w:pPr>
+      <w:rPr>
+        <w:rFonts w:ascii="Wingdings" w:hAnsi="Wingdings" w:hint="default"/>
+      </w:rPr>
+    </w:lvl>
+  </w:abstractNum>
+  <w:abstractNum w:abstractNumId="2" w15:restartNumberingAfterBreak="0">
+    <w:nsid w:val="38E60813"/>
+    <w:multiLevelType w:val="hybridMultilevel"/>
+    <w:tmpl w:val="E2CE8468"/>
+    <w:lvl w:ilvl="0" w:tplc="04090001">
+      <w:start w:val="1"/>
+      <w:numFmt w:val="bullet"/>
+      <w:lvlText w:val=""/>
+      <w:lvlJc w:val="left"/>
+      <w:pPr>
+        <w:ind w:left="480" w:hanging="480"/>
+      </w:pPr>
+      <w:rPr>
+        <w:rFonts w:ascii="Wingdings" w:hAnsi="Wingdings" w:hint="default"/>
+      </w:rPr>
+    </w:lvl>
+    <w:lvl w:ilvl="1" w:tplc="04090003" w:tentative="1">
+      <w:start w:val="1"/>
+      <w:numFmt w:val="bullet"/>
+      <w:lvlText w:val=""/>
+      <w:lvlJc w:val="left"/>
+      <w:pPr>
+        <w:ind w:left="960" w:hanging="480"/>
+      </w:pPr>
+      <w:rPr>
+        <w:rFonts w:ascii="Wingdings" w:hAnsi="Wingdings" w:hint="default"/>
+      </w:rPr>
+    </w:lvl>
+    <w:lvl w:ilvl="2" w:tplc="04090005" w:tentative="1">
+      <w:start w:val="1"/>
+      <w:numFmt w:val="bullet"/>
+      <w:lvlText w:val=""/>
+      <w:lvlJc w:val="left"/>
+      <w:pPr>
+        <w:ind w:left="1440" w:hanging="480"/>
+      </w:pPr>
+      <w:rPr>
+        <w:rFonts w:ascii="Wingdings" w:hAnsi="Wingdings" w:hint="default"/>
+      </w:rPr>
+    </w:lvl>
+    <w:lvl w:ilvl="3" w:tplc="04090001" w:tentative="1">
+      <w:start w:val="1"/>
+      <w:numFmt w:val="bullet"/>
+      <w:lvlText w:val=""/>
+      <w:lvlJc w:val="left"/>
+      <w:pPr>
+        <w:ind w:left="1920" w:hanging="480"/>
+      </w:pPr>
+      <w:rPr>
+        <w:rFonts w:ascii="Wingdings" w:hAnsi="Wingdings" w:hint="default"/>
+      </w:rPr>
+    </w:lvl>
+    <w:lvl w:ilvl="4" w:tplc="04090003" w:tentative="1">
+      <w:start w:val="1"/>
+      <w:numFmt w:val="bullet"/>
+      <w:lvlText w:val=""/>
+      <w:lvlJc w:val="left"/>
+      <w:pPr>
+        <w:ind w:left="2400" w:hanging="480"/>
+      </w:pPr>
+      <w:rPr>
+        <w:rFonts w:ascii="Wingdings" w:hAnsi="Wingdings" w:hint="default"/>
+      </w:rPr>
+    </w:lvl>
+    <w:lvl w:ilvl="5" w:tplc="04090005" w:tentative="1">
+      <w:start w:val="1"/>
+      <w:numFmt w:val="bullet"/>
+      <w:lvlText w:val=""/>
+      <w:lvlJc w:val="left"/>
+      <w:pPr>
+        <w:ind w:left="2880" w:hanging="480"/>
+      </w:pPr>
+      <w:rPr>
+        <w:rFonts w:ascii="Wingdings" w:hAnsi="Wingdings" w:hint="default"/>
+      </w:rPr>
+    </w:lvl>
+    <w:lvl w:ilvl="6" w:tplc="04090001" w:tentative="1">
+      <w:start w:val="1"/>
+      <w:numFmt w:val="bullet"/>
+      <w:lvlText w:val=""/>
+      <w:lvlJc w:val="left"/>
+      <w:pPr>
+        <w:ind w:left="3360" w:hanging="480"/>
+      </w:pPr>
+      <w:rPr>
+        <w:rFonts w:ascii="Wingdings" w:hAnsi="Wingdings" w:hint="default"/>
+      </w:rPr>
+    </w:lvl>
+    <w:lvl w:ilvl="7" w:tplc="04090003" w:tentative="1">
+      <w:start w:val="1"/>
+      <w:numFmt w:val="bullet"/>
+      <w:lvlText w:val=""/>
+      <w:lvlJc w:val="left"/>
+      <w:pPr>
+        <w:ind w:left="3840" w:hanging="480"/>
+      </w:pPr>
+      <w:rPr>
+        <w:rFonts w:ascii="Wingdings" w:hAnsi="Wingdings" w:hint="default"/>
+      </w:rPr>
+    </w:lvl>
+    <w:lvl w:ilvl="8" w:tplc="04090005" w:tentative="1">
+      <w:start w:val="1"/>
+      <w:numFmt w:val="bullet"/>
+      <w:lvlText w:val=""/>
+      <w:lvlJc w:val="left"/>
+      <w:pPr>
+        <w:ind w:left="4320" w:hanging="480"/>
+      </w:pPr>
+      <w:rPr>
+        <w:rFonts w:ascii="Wingdings" w:hAnsi="Wingdings" w:hint="default"/>
+      </w:rPr>
+    </w:lvl>
+  </w:abstractNum>
+  <w:abstractNum w:abstractNumId="3" w15:restartNumberingAfterBreak="0">
     <w:nsid w:val="397B5F94"/>
     <w:multiLevelType w:val="hybridMultilevel"/>
     <w:tmpl w:val="338CDC04"/>
@@ -952,14 +1397,291 @@
       </w:pPr>
     </w:lvl>
   </w:abstractNum>
+  <w:abstractNum w:abstractNumId="4" w15:restartNumberingAfterBreak="0">
+    <w:nsid w:val="3EFA42B1"/>
+    <w:multiLevelType w:val="multilevel"/>
+    <w:tmpl w:val="988E0650"/>
+    <w:lvl w:ilvl="0">
+      <w:start w:val="1"/>
+      <w:numFmt w:val="bullet"/>
+      <w:lvlText w:val=""/>
+      <w:lvlJc w:val="left"/>
+      <w:pPr>
+        <w:tabs>
+          <w:tab w:val="num" w:pos="720"/>
+        </w:tabs>
+        <w:ind w:left="720" w:hanging="360"/>
+      </w:pPr>
+      <w:rPr>
+        <w:rFonts w:ascii="Symbol" w:hAnsi="Symbol" w:hint="default"/>
+        <w:sz w:val="20"/>
+      </w:rPr>
+    </w:lvl>
+    <w:lvl w:ilvl="1" w:tentative="1">
+      <w:start w:val="1"/>
+      <w:numFmt w:val="bullet"/>
+      <w:lvlText w:val="o"/>
+      <w:lvlJc w:val="left"/>
+      <w:pPr>
+        <w:tabs>
+          <w:tab w:val="num" w:pos="1440"/>
+        </w:tabs>
+        <w:ind w:left="1440" w:hanging="360"/>
+      </w:pPr>
+      <w:rPr>
+        <w:rFonts w:ascii="Courier New" w:hAnsi="Courier New" w:hint="default"/>
+        <w:sz w:val="20"/>
+      </w:rPr>
+    </w:lvl>
+    <w:lvl w:ilvl="2" w:tentative="1">
+      <w:start w:val="1"/>
+      <w:numFmt w:val="bullet"/>
+      <w:lvlText w:val=""/>
+      <w:lvlJc w:val="left"/>
+      <w:pPr>
+        <w:tabs>
+          <w:tab w:val="num" w:pos="2160"/>
+        </w:tabs>
+        <w:ind w:left="2160" w:hanging="360"/>
+      </w:pPr>
+      <w:rPr>
+        <w:rFonts w:ascii="Wingdings" w:hAnsi="Wingdings" w:hint="default"/>
+        <w:sz w:val="20"/>
+      </w:rPr>
+    </w:lvl>
+    <w:lvl w:ilvl="3" w:tentative="1">
+      <w:start w:val="1"/>
+      <w:numFmt w:val="bullet"/>
+      <w:lvlText w:val=""/>
+      <w:lvlJc w:val="left"/>
+      <w:pPr>
+        <w:tabs>
+          <w:tab w:val="num" w:pos="2880"/>
+        </w:tabs>
+        <w:ind w:left="2880" w:hanging="360"/>
+      </w:pPr>
+      <w:rPr>
+        <w:rFonts w:ascii="Wingdings" w:hAnsi="Wingdings" w:hint="default"/>
+        <w:sz w:val="20"/>
+      </w:rPr>
+    </w:lvl>
+    <w:lvl w:ilvl="4" w:tentative="1">
+      <w:start w:val="1"/>
+      <w:numFmt w:val="bullet"/>
+      <w:lvlText w:val=""/>
+      <w:lvlJc w:val="left"/>
+      <w:pPr>
+        <w:tabs>
+          <w:tab w:val="num" w:pos="3600"/>
+        </w:tabs>
+        <w:ind w:left="3600" w:hanging="360"/>
+      </w:pPr>
+      <w:rPr>
+        <w:rFonts w:ascii="Wingdings" w:hAnsi="Wingdings" w:hint="default"/>
+        <w:sz w:val="20"/>
+      </w:rPr>
+    </w:lvl>
+    <w:lvl w:ilvl="5" w:tentative="1">
+      <w:start w:val="1"/>
+      <w:numFmt w:val="bullet"/>
+      <w:lvlText w:val=""/>
+      <w:lvlJc w:val="left"/>
+      <w:pPr>
+        <w:tabs>
+          <w:tab w:val="num" w:pos="4320"/>
+        </w:tabs>
+        <w:ind w:left="4320" w:hanging="360"/>
+      </w:pPr>
+      <w:rPr>
+        <w:rFonts w:ascii="Wingdings" w:hAnsi="Wingdings" w:hint="default"/>
+        <w:sz w:val="20"/>
+      </w:rPr>
+    </w:lvl>
+    <w:lvl w:ilvl="6" w:tentative="1">
+      <w:start w:val="1"/>
+      <w:numFmt w:val="bullet"/>
+      <w:lvlText w:val=""/>
+      <w:lvlJc w:val="left"/>
+      <w:pPr>
+        <w:tabs>
+          <w:tab w:val="num" w:pos="5040"/>
+        </w:tabs>
+        <w:ind w:left="5040" w:hanging="360"/>
+      </w:pPr>
+      <w:rPr>
+        <w:rFonts w:ascii="Wingdings" w:hAnsi="Wingdings" w:hint="default"/>
+        <w:sz w:val="20"/>
+      </w:rPr>
+    </w:lvl>
+    <w:lvl w:ilvl="7" w:tentative="1">
+      <w:start w:val="1"/>
+      <w:numFmt w:val="bullet"/>
+      <w:lvlText w:val=""/>
+      <w:lvlJc w:val="left"/>
+      <w:pPr>
+        <w:tabs>
+          <w:tab w:val="num" w:pos="5760"/>
+        </w:tabs>
+        <w:ind w:left="5760" w:hanging="360"/>
+      </w:pPr>
+      <w:rPr>
+        <w:rFonts w:ascii="Wingdings" w:hAnsi="Wingdings" w:hint="default"/>
+        <w:sz w:val="20"/>
+      </w:rPr>
+    </w:lvl>
+    <w:lvl w:ilvl="8" w:tentative="1">
+      <w:start w:val="1"/>
+      <w:numFmt w:val="bullet"/>
+      <w:lvlText w:val=""/>
+      <w:lvlJc w:val="left"/>
+      <w:pPr>
+        <w:tabs>
+          <w:tab w:val="num" w:pos="6480"/>
+        </w:tabs>
+        <w:ind w:left="6480" w:hanging="360"/>
+      </w:pPr>
+      <w:rPr>
+        <w:rFonts w:ascii="Wingdings" w:hAnsi="Wingdings" w:hint="default"/>
+        <w:sz w:val="20"/>
+      </w:rPr>
+    </w:lvl>
+  </w:abstractNum>
+  <w:abstractNum w:abstractNumId="5" w15:restartNumberingAfterBreak="0">
+    <w:nsid w:val="44F12114"/>
+    <w:multiLevelType w:val="hybridMultilevel"/>
+    <w:tmpl w:val="863E849C"/>
+    <w:lvl w:ilvl="0" w:tplc="04090001">
+      <w:start w:val="1"/>
+      <w:numFmt w:val="bullet"/>
+      <w:lvlText w:val=""/>
+      <w:lvlJc w:val="left"/>
+      <w:pPr>
+        <w:ind w:left="480" w:hanging="480"/>
+      </w:pPr>
+      <w:rPr>
+        <w:rFonts w:ascii="Wingdings" w:hAnsi="Wingdings" w:hint="default"/>
+      </w:rPr>
+    </w:lvl>
+    <w:lvl w:ilvl="1" w:tplc="04090003" w:tentative="1">
+      <w:start w:val="1"/>
+      <w:numFmt w:val="bullet"/>
+      <w:lvlText w:val=""/>
+      <w:lvlJc w:val="left"/>
+      <w:pPr>
+        <w:ind w:left="960" w:hanging="480"/>
+      </w:pPr>
+      <w:rPr>
+        <w:rFonts w:ascii="Wingdings" w:hAnsi="Wingdings" w:hint="default"/>
+      </w:rPr>
+    </w:lvl>
+    <w:lvl w:ilvl="2" w:tplc="04090005" w:tentative="1">
+      <w:start w:val="1"/>
+      <w:numFmt w:val="bullet"/>
+      <w:lvlText w:val=""/>
+      <w:lvlJc w:val="left"/>
+      <w:pPr>
+        <w:ind w:left="1440" w:hanging="480"/>
+      </w:pPr>
+      <w:rPr>
+        <w:rFonts w:ascii="Wingdings" w:hAnsi="Wingdings" w:hint="default"/>
+      </w:rPr>
+    </w:lvl>
+    <w:lvl w:ilvl="3" w:tplc="04090001" w:tentative="1">
+      <w:start w:val="1"/>
+      <w:numFmt w:val="bullet"/>
+      <w:lvlText w:val=""/>
+      <w:lvlJc w:val="left"/>
+      <w:pPr>
+        <w:ind w:left="1920" w:hanging="480"/>
+      </w:pPr>
+      <w:rPr>
+        <w:rFonts w:ascii="Wingdings" w:hAnsi="Wingdings" w:hint="default"/>
+      </w:rPr>
+    </w:lvl>
+    <w:lvl w:ilvl="4" w:tplc="04090003" w:tentative="1">
+      <w:start w:val="1"/>
+      <w:numFmt w:val="bullet"/>
+      <w:lvlText w:val=""/>
+      <w:lvlJc w:val="left"/>
+      <w:pPr>
+        <w:ind w:left="2400" w:hanging="480"/>
+      </w:pPr>
+      <w:rPr>
+        <w:rFonts w:ascii="Wingdings" w:hAnsi="Wingdings" w:hint="default"/>
+      </w:rPr>
+    </w:lvl>
+    <w:lvl w:ilvl="5" w:tplc="04090005" w:tentative="1">
+      <w:start w:val="1"/>
+      <w:numFmt w:val="bullet"/>
+      <w:lvlText w:val=""/>
+      <w:lvlJc w:val="left"/>
+      <w:pPr>
+        <w:ind w:left="2880" w:hanging="480"/>
+      </w:pPr>
+      <w:rPr>
+        <w:rFonts w:ascii="Wingdings" w:hAnsi="Wingdings" w:hint="default"/>
+      </w:rPr>
+    </w:lvl>
+    <w:lvl w:ilvl="6" w:tplc="04090001" w:tentative="1">
+      <w:start w:val="1"/>
+      <w:numFmt w:val="bullet"/>
+      <w:lvlText w:val=""/>
+      <w:lvlJc w:val="left"/>
+      <w:pPr>
+        <w:ind w:left="3360" w:hanging="480"/>
+      </w:pPr>
+      <w:rPr>
+        <w:rFonts w:ascii="Wingdings" w:hAnsi="Wingdings" w:hint="default"/>
+      </w:rPr>
+    </w:lvl>
+    <w:lvl w:ilvl="7" w:tplc="04090003" w:tentative="1">
+      <w:start w:val="1"/>
+      <w:numFmt w:val="bullet"/>
+      <w:lvlText w:val=""/>
+      <w:lvlJc w:val="left"/>
+      <w:pPr>
+        <w:ind w:left="3840" w:hanging="480"/>
+      </w:pPr>
+      <w:rPr>
+        <w:rFonts w:ascii="Wingdings" w:hAnsi="Wingdings" w:hint="default"/>
+      </w:rPr>
+    </w:lvl>
+    <w:lvl w:ilvl="8" w:tplc="04090005" w:tentative="1">
+      <w:start w:val="1"/>
+      <w:numFmt w:val="bullet"/>
+      <w:lvlText w:val=""/>
+      <w:lvlJc w:val="left"/>
+      <w:pPr>
+        <w:ind w:left="4320" w:hanging="480"/>
+      </w:pPr>
+      <w:rPr>
+        <w:rFonts w:ascii="Wingdings" w:hAnsi="Wingdings" w:hint="default"/>
+      </w:rPr>
+    </w:lvl>
+  </w:abstractNum>
   <w:num w:numId="1">
+    <w:abstractNumId w:val="3"/>
+  </w:num>
+  <w:num w:numId="2">
+    <w:abstractNumId w:val="5"/>
+  </w:num>
+  <w:num w:numId="3">
     <w:abstractNumId w:val="0"/>
+  </w:num>
+  <w:num w:numId="4">
+    <w:abstractNumId w:val="4"/>
+  </w:num>
+  <w:num w:numId="5">
+    <w:abstractNumId w:val="2"/>
+  </w:num>
+  <w:num w:numId="6">
+    <w:abstractNumId w:val="1"/>
   </w:num>
 </w:numbering>
 </file>
 
 <file path=word/styles.xml><?xml version="1.0" encoding="utf-8"?>
-<w:styles xmlns:mc="http://schemas.openxmlformats.org/markup-compatibility/2006" xmlns:r="http://schemas.openxmlformats.org/officeDocument/2006/relationships" xmlns:w="http://schemas.openxmlformats.org/wordprocessingml/2006/main" xmlns:w14="http://schemas.microsoft.com/office/word/2010/wordml" xmlns:w15="http://schemas.microsoft.com/office/word/2012/wordml" xmlns:w16cid="http://schemas.microsoft.com/office/word/2016/wordml/cid" xmlns:w16se="http://schemas.microsoft.com/office/word/2015/wordml/symex" mc:Ignorable="w14 w15 w16se w16cid">
+<w:styles xmlns:mc="http://schemas.openxmlformats.org/markup-compatibility/2006" xmlns:r="http://schemas.openxmlformats.org/officeDocument/2006/relationships" xmlns:w="http://schemas.openxmlformats.org/wordprocessingml/2006/main" xmlns:w14="http://schemas.microsoft.com/office/word/2010/wordml" xmlns:w15="http://schemas.microsoft.com/office/word/2012/wordml" xmlns:w16cex="http://schemas.microsoft.com/office/word/2018/wordml/cex" xmlns:w16cid="http://schemas.microsoft.com/office/word/2016/wordml/cid" xmlns:w16="http://schemas.microsoft.com/office/word/2018/wordml" xmlns:w16se="http://schemas.microsoft.com/office/word/2015/wordml/symex" mc:Ignorable="w14 w15 w16se w16cid w16 w16cex">
   <w:docDefaults>
     <w:rPrDefault>
       <w:rPr>
@@ -972,7 +1694,7 @@
     </w:rPrDefault>
     <w:pPrDefault/>
   </w:docDefaults>
-  <w:latentStyles w:defLockedState="0" w:defUIPriority="99" w:defSemiHidden="0" w:defUnhideWhenUsed="0" w:defQFormat="0" w:count="375">
+  <w:latentStyles w:defLockedState="0" w:defUIPriority="99" w:defSemiHidden="0" w:defUnhideWhenUsed="0" w:defQFormat="0" w:count="376">
     <w:lsdException w:name="Normal" w:uiPriority="0" w:qFormat="1"/>
     <w:lsdException w:name="heading 1" w:uiPriority="9" w:qFormat="1"/>
     <w:lsdException w:name="heading 2" w:semiHidden="1" w:uiPriority="9" w:unhideWhenUsed="1" w:qFormat="1"/>
@@ -1348,21 +2070,44 @@
     <w:lsdException w:name="Smart Hyperlink" w:semiHidden="1" w:unhideWhenUsed="1"/>
     <w:lsdException w:name="Hashtag" w:semiHidden="1" w:unhideWhenUsed="1"/>
     <w:lsdException w:name="Unresolved Mention" w:semiHidden="1" w:unhideWhenUsed="1"/>
+    <w:lsdException w:name="Smart Link" w:semiHidden="1" w:unhideWhenUsed="1"/>
   </w:latentStyles>
-  <w:style w:type="paragraph" w:default="1" w:styleId="Normal">
+  <w:style w:type="paragraph" w:default="1" w:styleId="a">
     <w:name w:val="Normal"/>
     <w:qFormat/>
     <w:pPr>
       <w:widowControl w:val="0"/>
     </w:pPr>
   </w:style>
-  <w:style w:type="character" w:default="1" w:styleId="DefaultParagraphFont">
+  <w:style w:type="paragraph" w:styleId="1">
+    <w:name w:val="heading 1"/>
+    <w:basedOn w:val="a"/>
+    <w:next w:val="a"/>
+    <w:link w:val="10"/>
+    <w:uiPriority w:val="9"/>
+    <w:qFormat/>
+    <w:rsid w:val="006C2460"/>
+    <w:pPr>
+      <w:keepNext/>
+      <w:spacing w:before="180" w:after="180" w:line="720" w:lineRule="auto"/>
+      <w:outlineLvl w:val="0"/>
+    </w:pPr>
+    <w:rPr>
+      <w:rFonts w:asciiTheme="majorHAnsi" w:eastAsiaTheme="majorEastAsia" w:hAnsiTheme="majorHAnsi" w:cstheme="majorBidi"/>
+      <w:b/>
+      <w:bCs/>
+      <w:kern w:val="52"/>
+      <w:sz w:val="52"/>
+      <w:szCs w:val="52"/>
+    </w:rPr>
+  </w:style>
+  <w:style w:type="character" w:default="1" w:styleId="a0">
     <w:name w:val="Default Paragraph Font"/>
     <w:uiPriority w:val="1"/>
     <w:semiHidden/>
     <w:unhideWhenUsed/>
   </w:style>
-  <w:style w:type="table" w:default="1" w:styleId="TableNormal">
+  <w:style w:type="table" w:default="1" w:styleId="a1">
     <w:name w:val="Normal Table"/>
     <w:uiPriority w:val="99"/>
     <w:semiHidden/>
@@ -1377,20 +2122,44 @@
       </w:tblCellMar>
     </w:tblPr>
   </w:style>
-  <w:style w:type="numbering" w:default="1" w:styleId="NoList">
+  <w:style w:type="numbering" w:default="1" w:styleId="a2">
     <w:name w:val="No List"/>
     <w:uiPriority w:val="99"/>
     <w:semiHidden/>
     <w:unhideWhenUsed/>
   </w:style>
-  <w:style w:type="paragraph" w:styleId="ListParagraph">
+  <w:style w:type="paragraph" w:styleId="a3">
     <w:name w:val="List Paragraph"/>
-    <w:basedOn w:val="Normal"/>
+    <w:basedOn w:val="a"/>
     <w:uiPriority w:val="34"/>
     <w:qFormat/>
     <w:rsid w:val="008972E0"/>
     <w:pPr>
       <w:ind w:leftChars="200" w:left="480"/>
+    </w:pPr>
+  </w:style>
+  <w:style w:type="character" w:customStyle="1" w:styleId="10">
+    <w:name w:val="標題 1 字元"/>
+    <w:basedOn w:val="a0"/>
+    <w:link w:val="1"/>
+    <w:uiPriority w:val="9"/>
+    <w:rsid w:val="006C2460"/>
+    <w:rPr>
+      <w:rFonts w:asciiTheme="majorHAnsi" w:eastAsiaTheme="majorEastAsia" w:hAnsiTheme="majorHAnsi" w:cstheme="majorBidi"/>
+      <w:b/>
+      <w:bCs/>
+      <w:kern w:val="52"/>
+      <w:sz w:val="52"/>
+      <w:szCs w:val="52"/>
+    </w:rPr>
+  </w:style>
+  <w:style w:type="paragraph" w:styleId="a4">
+    <w:name w:val="No Spacing"/>
+    <w:uiPriority w:val="1"/>
+    <w:qFormat/>
+    <w:rsid w:val="006C2460"/>
+    <w:pPr>
+      <w:widowControl w:val="0"/>
     </w:pPr>
   </w:style>
 </w:styles>

</xml_diff>